<commit_message>
Added intro outline, did some methods clean-up.
</commit_message>
<xml_diff>
--- a/documents/mytemplate.docx
+++ b/documents/mytemplate.docx
@@ -1,6 +1,6 @@
 
 <file path=word/document.xml><?xml version="1.0" encoding="utf-8"?>
-<w:document xmlns:wpc="http://schemas.microsoft.com/office/word/2010/wordprocessingCanvas" xmlns:mo="http://schemas.microsoft.com/office/mac/office/2008/main" xmlns:mc="http://schemas.openxmlformats.org/markup-compatibility/2006" xmlns:mv="urn:schemas-microsoft-com:mac:vml" xmlns:o="urn:schemas-microsoft-com:office:office" xmlns:r="http://schemas.openxmlformats.org/officeDocument/2006/relationships" xmlns:m="http://schemas.openxmlformats.org/officeDocument/2006/math" xmlns:v="urn:schemas-microsoft-com:vml" xmlns:wp14="http://schemas.microsoft.com/office/word/2010/wordprocessingDrawing" xmlns:wp="http://schemas.openxmlformats.org/drawingml/2006/wordprocessingDrawing" xmlns:w10="urn:schemas-microsoft-com:office:word" xmlns:w="http://schemas.openxmlformats.org/wordprocessingml/2006/main" xmlns:w14="http://schemas.microsoft.com/office/word/2010/wordml" xmlns:w15="http://schemas.microsoft.com/office/word/2012/wordml" xmlns:wpg="http://schemas.microsoft.com/office/word/2010/wordprocessingGroup" xmlns:wpi="http://schemas.microsoft.com/office/word/2010/wordprocessingInk" xmlns:wne="http://schemas.microsoft.com/office/word/2006/wordml" xmlns:wps="http://schemas.microsoft.com/office/word/2010/wordprocessingShape" mc:Ignorable="w14 w15 wp14">
+<w:document xmlns:wpc="http://schemas.microsoft.com/office/word/2010/wordprocessingCanvas" xmlns:cx="http://schemas.microsoft.com/office/drawing/2014/chartex" xmlns:cx1="http://schemas.microsoft.com/office/drawing/2015/9/8/chartex" xmlns:cx2="http://schemas.microsoft.com/office/drawing/2015/10/21/chartex" xmlns:cx3="http://schemas.microsoft.com/office/drawing/2016/5/9/chartex" xmlns:cx4="http://schemas.microsoft.com/office/drawing/2016/5/10/chartex" xmlns:cx5="http://schemas.microsoft.com/office/drawing/2016/5/11/chartex" xmlns:cx6="http://schemas.microsoft.com/office/drawing/2016/5/12/chartex" xmlns:cx7="http://schemas.microsoft.com/office/drawing/2016/5/13/chartex" xmlns:cx8="http://schemas.microsoft.com/office/drawing/2016/5/14/chartex" xmlns:mc="http://schemas.openxmlformats.org/markup-compatibility/2006" xmlns:aink="http://schemas.microsoft.com/office/drawing/2016/ink" xmlns:am3d="http://schemas.microsoft.com/office/drawing/2017/model3d" xmlns:o="urn:schemas-microsoft-com:office:office" xmlns:r="http://schemas.openxmlformats.org/officeDocument/2006/relationships" xmlns:m="http://schemas.openxmlformats.org/officeDocument/2006/math" xmlns:v="urn:schemas-microsoft-com:vml" xmlns:wp14="http://schemas.microsoft.com/office/word/2010/wordprocessingDrawing" xmlns:wp="http://schemas.openxmlformats.org/drawingml/2006/wordprocessingDrawing" xmlns:w10="urn:schemas-microsoft-com:office:word" xmlns:w="http://schemas.openxmlformats.org/wordprocessingml/2006/main" xmlns:w14="http://schemas.microsoft.com/office/word/2010/wordml" xmlns:w15="http://schemas.microsoft.com/office/word/2012/wordml" xmlns:w16cid="http://schemas.microsoft.com/office/word/2016/wordml/cid" xmlns:w16se="http://schemas.microsoft.com/office/word/2015/wordml/symex" xmlns:wpg="http://schemas.microsoft.com/office/word/2010/wordprocessingGroup" xmlns:wpi="http://schemas.microsoft.com/office/word/2010/wordprocessingInk" xmlns:wne="http://schemas.microsoft.com/office/word/2006/wordml" xmlns:wps="http://schemas.microsoft.com/office/word/2010/wordprocessingShape" mc:Ignorable="w14 w15 w16se w16cid wp14">
   <w:body>
     <w:p>
       <w:pPr>
@@ -55,15 +55,7 @@
         <w:t>Knit</w:t>
       </w:r>
       <w:r>
-        <w:t xml:space="preserve"> </w:t>
-      </w:r>
-      <w:proofErr w:type="gramStart"/>
-      <w:r>
-        <w:t>button</w:t>
-      </w:r>
-      <w:proofErr w:type="gramEnd"/>
-      <w:r>
-        <w:t xml:space="preserve"> a document will be generated that includes both content as well as the output of any embedded R code chunks within the document. You can embed an R code chunk like this:</w:t>
+        <w:t xml:space="preserve"> button a document will be generated that includes both content as well as the output of any embedded R code chunks within the document. You can embed an R code chunk like this:</w:t>
       </w:r>
     </w:p>
     <w:p>
@@ -114,21 +106,7 @@
         <w:rPr>
           <w:rStyle w:val="VerbatimChar"/>
         </w:rPr>
-        <w:t>#</w:t>
-      </w:r>
-      <w:proofErr w:type="gramStart"/>
-      <w:r>
-        <w:rPr>
-          <w:rStyle w:val="VerbatimChar"/>
-        </w:rPr>
-        <w:t>#  Min.</w:t>
-      </w:r>
-      <w:proofErr w:type="gramEnd"/>
-      <w:r>
-        <w:rPr>
-          <w:rStyle w:val="VerbatimChar"/>
-        </w:rPr>
-        <w:t xml:space="preserve">   : 4.0   Min.   :  2.00  </w:t>
+        <w:t xml:space="preserve">##  Min.   : 4.0   Min.   :  2.00  </w:t>
       </w:r>
       <w:r>
         <w:br/>
@@ -322,8 +300,6 @@
       <w:pPr>
         <w:pStyle w:val="BodyText"/>
       </w:pPr>
-      <w:bookmarkStart w:id="2" w:name="_GoBack"/>
-      <w:bookmarkEnd w:id="2"/>
     </w:p>
     <w:p>
       <w:pPr>
@@ -344,10 +320,12 @@
       </w:r>
     </w:p>
     <w:sectPr>
-      <w:headerReference w:type="default" r:id="rId10"/>
-      <w:footerReference w:type="even" r:id="rId11"/>
-      <w:footerReference w:type="default" r:id="rId12"/>
-      <w:footerReference w:type="first" r:id="rId13"/>
+      <w:headerReference w:type="even" r:id="rId10"/>
+      <w:headerReference w:type="default" r:id="rId11"/>
+      <w:footerReference w:type="even" r:id="rId12"/>
+      <w:footerReference w:type="default" r:id="rId13"/>
+      <w:headerReference w:type="first" r:id="rId14"/>
+      <w:footerReference w:type="first" r:id="rId15"/>
       <w:pgSz w:w="12240" w:h="15840"/>
       <w:pgMar w:top="1440" w:right="1800" w:bottom="1440" w:left="1800" w:header="720" w:footer="720" w:gutter="0"/>
       <w:cols w:space="720"/>
@@ -359,7 +337,7 @@
 </file>
 
 <file path=word/endnotes.xml><?xml version="1.0" encoding="utf-8"?>
-<w:endnotes xmlns:wpc="http://schemas.microsoft.com/office/word/2010/wordprocessingCanvas" xmlns:mo="http://schemas.microsoft.com/office/mac/office/2008/main" xmlns:mc="http://schemas.openxmlformats.org/markup-compatibility/2006" xmlns:mv="urn:schemas-microsoft-com:mac:vml" xmlns:o="urn:schemas-microsoft-com:office:office" xmlns:r="http://schemas.openxmlformats.org/officeDocument/2006/relationships" xmlns:m="http://schemas.openxmlformats.org/officeDocument/2006/math" xmlns:v="urn:schemas-microsoft-com:vml" xmlns:wp14="http://schemas.microsoft.com/office/word/2010/wordprocessingDrawing" xmlns:wp="http://schemas.openxmlformats.org/drawingml/2006/wordprocessingDrawing" xmlns:w10="urn:schemas-microsoft-com:office:word" xmlns:w="http://schemas.openxmlformats.org/wordprocessingml/2006/main" xmlns:w14="http://schemas.microsoft.com/office/word/2010/wordml" xmlns:w15="http://schemas.microsoft.com/office/word/2012/wordml" xmlns:wpg="http://schemas.microsoft.com/office/word/2010/wordprocessingGroup" xmlns:wpi="http://schemas.microsoft.com/office/word/2010/wordprocessingInk" xmlns:wne="http://schemas.microsoft.com/office/word/2006/wordml" xmlns:wps="http://schemas.microsoft.com/office/word/2010/wordprocessingShape" mc:Ignorable="w14 w15 wp14">
+<w:endnotes xmlns:wpc="http://schemas.microsoft.com/office/word/2010/wordprocessingCanvas" xmlns:cx="http://schemas.microsoft.com/office/drawing/2014/chartex" xmlns:cx1="http://schemas.microsoft.com/office/drawing/2015/9/8/chartex" xmlns:cx2="http://schemas.microsoft.com/office/drawing/2015/10/21/chartex" xmlns:cx3="http://schemas.microsoft.com/office/drawing/2016/5/9/chartex" xmlns:cx4="http://schemas.microsoft.com/office/drawing/2016/5/10/chartex" xmlns:cx5="http://schemas.microsoft.com/office/drawing/2016/5/11/chartex" xmlns:cx6="http://schemas.microsoft.com/office/drawing/2016/5/12/chartex" xmlns:cx7="http://schemas.microsoft.com/office/drawing/2016/5/13/chartex" xmlns:cx8="http://schemas.microsoft.com/office/drawing/2016/5/14/chartex" xmlns:mc="http://schemas.openxmlformats.org/markup-compatibility/2006" xmlns:aink="http://schemas.microsoft.com/office/drawing/2016/ink" xmlns:am3d="http://schemas.microsoft.com/office/drawing/2017/model3d" xmlns:o="urn:schemas-microsoft-com:office:office" xmlns:r="http://schemas.openxmlformats.org/officeDocument/2006/relationships" xmlns:m="http://schemas.openxmlformats.org/officeDocument/2006/math" xmlns:v="urn:schemas-microsoft-com:vml" xmlns:wp14="http://schemas.microsoft.com/office/word/2010/wordprocessingDrawing" xmlns:wp="http://schemas.openxmlformats.org/drawingml/2006/wordprocessingDrawing" xmlns:w10="urn:schemas-microsoft-com:office:word" xmlns:w="http://schemas.openxmlformats.org/wordprocessingml/2006/main" xmlns:w14="http://schemas.microsoft.com/office/word/2010/wordml" xmlns:w15="http://schemas.microsoft.com/office/word/2012/wordml" xmlns:w16cid="http://schemas.microsoft.com/office/word/2016/wordml/cid" xmlns:w16se="http://schemas.microsoft.com/office/word/2015/wordml/symex" xmlns:wpg="http://schemas.microsoft.com/office/word/2010/wordprocessingGroup" xmlns:wpi="http://schemas.microsoft.com/office/word/2010/wordprocessingInk" xmlns:wne="http://schemas.microsoft.com/office/word/2006/wordml" xmlns:wps="http://schemas.microsoft.com/office/word/2010/wordprocessingShape" mc:Ignorable="w14 w15 w16se w16cid wp14">
   <w:endnote w:type="separator" w:id="-1">
     <w:p>
       <w:pPr>
@@ -384,7 +362,7 @@
 </file>
 
 <file path=word/footer1.xml><?xml version="1.0" encoding="utf-8"?>
-<w:ftr xmlns:wpc="http://schemas.microsoft.com/office/word/2010/wordprocessingCanvas" xmlns:mo="http://schemas.microsoft.com/office/mac/office/2008/main" xmlns:mc="http://schemas.openxmlformats.org/markup-compatibility/2006" xmlns:mv="urn:schemas-microsoft-com:mac:vml" xmlns:o="urn:schemas-microsoft-com:office:office" xmlns:r="http://schemas.openxmlformats.org/officeDocument/2006/relationships" xmlns:m="http://schemas.openxmlformats.org/officeDocument/2006/math" xmlns:v="urn:schemas-microsoft-com:vml" xmlns:wp14="http://schemas.microsoft.com/office/word/2010/wordprocessingDrawing" xmlns:wp="http://schemas.openxmlformats.org/drawingml/2006/wordprocessingDrawing" xmlns:w10="urn:schemas-microsoft-com:office:word" xmlns:w="http://schemas.openxmlformats.org/wordprocessingml/2006/main" xmlns:w14="http://schemas.microsoft.com/office/word/2010/wordml" xmlns:w15="http://schemas.microsoft.com/office/word/2012/wordml" xmlns:wpg="http://schemas.microsoft.com/office/word/2010/wordprocessingGroup" xmlns:wpi="http://schemas.microsoft.com/office/word/2010/wordprocessingInk" xmlns:wne="http://schemas.microsoft.com/office/word/2006/wordml" xmlns:wps="http://schemas.microsoft.com/office/word/2010/wordprocessingShape" mc:Ignorable="w14 w15 wp14">
+<w:ftr xmlns:wpc="http://schemas.microsoft.com/office/word/2010/wordprocessingCanvas" xmlns:cx="http://schemas.microsoft.com/office/drawing/2014/chartex" xmlns:cx1="http://schemas.microsoft.com/office/drawing/2015/9/8/chartex" xmlns:cx2="http://schemas.microsoft.com/office/drawing/2015/10/21/chartex" xmlns:cx3="http://schemas.microsoft.com/office/drawing/2016/5/9/chartex" xmlns:cx4="http://schemas.microsoft.com/office/drawing/2016/5/10/chartex" xmlns:cx5="http://schemas.microsoft.com/office/drawing/2016/5/11/chartex" xmlns:cx6="http://schemas.microsoft.com/office/drawing/2016/5/12/chartex" xmlns:cx7="http://schemas.microsoft.com/office/drawing/2016/5/13/chartex" xmlns:cx8="http://schemas.microsoft.com/office/drawing/2016/5/14/chartex" xmlns:mc="http://schemas.openxmlformats.org/markup-compatibility/2006" xmlns:aink="http://schemas.microsoft.com/office/drawing/2016/ink" xmlns:am3d="http://schemas.microsoft.com/office/drawing/2017/model3d" xmlns:o="urn:schemas-microsoft-com:office:office" xmlns:r="http://schemas.openxmlformats.org/officeDocument/2006/relationships" xmlns:m="http://schemas.openxmlformats.org/officeDocument/2006/math" xmlns:v="urn:schemas-microsoft-com:vml" xmlns:wp14="http://schemas.microsoft.com/office/word/2010/wordprocessingDrawing" xmlns:wp="http://schemas.openxmlformats.org/drawingml/2006/wordprocessingDrawing" xmlns:w10="urn:schemas-microsoft-com:office:word" xmlns:w="http://schemas.openxmlformats.org/wordprocessingml/2006/main" xmlns:w14="http://schemas.microsoft.com/office/word/2010/wordml" xmlns:w15="http://schemas.microsoft.com/office/word/2012/wordml" xmlns:w16cid="http://schemas.microsoft.com/office/word/2016/wordml/cid" xmlns:w16se="http://schemas.microsoft.com/office/word/2015/wordml/symex" xmlns:wpg="http://schemas.microsoft.com/office/word/2010/wordprocessingGroup" xmlns:wpi="http://schemas.microsoft.com/office/word/2010/wordprocessingInk" xmlns:wne="http://schemas.microsoft.com/office/word/2006/wordml" xmlns:wps="http://schemas.microsoft.com/office/word/2010/wordprocessingShape" mc:Ignorable="w14 w15 w16se w16cid wp14">
   <w:p>
     <w:pPr>
       <w:pStyle w:val="Footer"/>
@@ -421,7 +399,7 @@
 </file>
 
 <file path=word/footer2.xml><?xml version="1.0" encoding="utf-8"?>
-<w:ftr xmlns:wpc="http://schemas.microsoft.com/office/word/2010/wordprocessingCanvas" xmlns:mo="http://schemas.microsoft.com/office/mac/office/2008/main" xmlns:mc="http://schemas.openxmlformats.org/markup-compatibility/2006" xmlns:mv="urn:schemas-microsoft-com:mac:vml" xmlns:o="urn:schemas-microsoft-com:office:office" xmlns:r="http://schemas.openxmlformats.org/officeDocument/2006/relationships" xmlns:m="http://schemas.openxmlformats.org/officeDocument/2006/math" xmlns:v="urn:schemas-microsoft-com:vml" xmlns:wp14="http://schemas.microsoft.com/office/word/2010/wordprocessingDrawing" xmlns:wp="http://schemas.openxmlformats.org/drawingml/2006/wordprocessingDrawing" xmlns:w10="urn:schemas-microsoft-com:office:word" xmlns:w="http://schemas.openxmlformats.org/wordprocessingml/2006/main" xmlns:w14="http://schemas.microsoft.com/office/word/2010/wordml" xmlns:w15="http://schemas.microsoft.com/office/word/2012/wordml" xmlns:wpg="http://schemas.microsoft.com/office/word/2010/wordprocessingGroup" xmlns:wpi="http://schemas.microsoft.com/office/word/2010/wordprocessingInk" xmlns:wne="http://schemas.microsoft.com/office/word/2006/wordml" xmlns:wps="http://schemas.microsoft.com/office/word/2010/wordprocessingShape" mc:Ignorable="w14 w15 wp14">
+<w:ftr xmlns:wpc="http://schemas.microsoft.com/office/word/2010/wordprocessingCanvas" xmlns:cx="http://schemas.microsoft.com/office/drawing/2014/chartex" xmlns:cx1="http://schemas.microsoft.com/office/drawing/2015/9/8/chartex" xmlns:cx2="http://schemas.microsoft.com/office/drawing/2015/10/21/chartex" xmlns:cx3="http://schemas.microsoft.com/office/drawing/2016/5/9/chartex" xmlns:cx4="http://schemas.microsoft.com/office/drawing/2016/5/10/chartex" xmlns:cx5="http://schemas.microsoft.com/office/drawing/2016/5/11/chartex" xmlns:cx6="http://schemas.microsoft.com/office/drawing/2016/5/12/chartex" xmlns:cx7="http://schemas.microsoft.com/office/drawing/2016/5/13/chartex" xmlns:cx8="http://schemas.microsoft.com/office/drawing/2016/5/14/chartex" xmlns:mc="http://schemas.openxmlformats.org/markup-compatibility/2006" xmlns:aink="http://schemas.microsoft.com/office/drawing/2016/ink" xmlns:am3d="http://schemas.microsoft.com/office/drawing/2017/model3d" xmlns:o="urn:schemas-microsoft-com:office:office" xmlns:r="http://schemas.openxmlformats.org/officeDocument/2006/relationships" xmlns:m="http://schemas.openxmlformats.org/officeDocument/2006/math" xmlns:v="urn:schemas-microsoft-com:vml" xmlns:wp14="http://schemas.microsoft.com/office/word/2010/wordprocessingDrawing" xmlns:wp="http://schemas.openxmlformats.org/drawingml/2006/wordprocessingDrawing" xmlns:w10="urn:schemas-microsoft-com:office:word" xmlns:w="http://schemas.openxmlformats.org/wordprocessingml/2006/main" xmlns:w14="http://schemas.microsoft.com/office/word/2010/wordml" xmlns:w15="http://schemas.microsoft.com/office/word/2012/wordml" xmlns:w16cid="http://schemas.microsoft.com/office/word/2016/wordml/cid" xmlns:w16se="http://schemas.microsoft.com/office/word/2015/wordml/symex" xmlns:wpg="http://schemas.microsoft.com/office/word/2010/wordprocessingGroup" xmlns:wpi="http://schemas.microsoft.com/office/word/2010/wordprocessingInk" xmlns:wne="http://schemas.microsoft.com/office/word/2006/wordml" xmlns:wps="http://schemas.microsoft.com/office/word/2010/wordprocessingShape" mc:Ignorable="w14 w15 w16se w16cid wp14">
   <w:p>
     <w:pPr>
       <w:pStyle w:val="Footer"/>
@@ -471,7 +449,7 @@
 </file>
 
 <file path=word/footer3.xml><?xml version="1.0" encoding="utf-8"?>
-<w:ftr xmlns:wpc="http://schemas.microsoft.com/office/word/2010/wordprocessingCanvas" xmlns:mo="http://schemas.microsoft.com/office/mac/office/2008/main" xmlns:mc="http://schemas.openxmlformats.org/markup-compatibility/2006" xmlns:mv="urn:schemas-microsoft-com:mac:vml" xmlns:o="urn:schemas-microsoft-com:office:office" xmlns:r="http://schemas.openxmlformats.org/officeDocument/2006/relationships" xmlns:m="http://schemas.openxmlformats.org/officeDocument/2006/math" xmlns:v="urn:schemas-microsoft-com:vml" xmlns:wp14="http://schemas.microsoft.com/office/word/2010/wordprocessingDrawing" xmlns:wp="http://schemas.openxmlformats.org/drawingml/2006/wordprocessingDrawing" xmlns:w10="urn:schemas-microsoft-com:office:word" xmlns:w="http://schemas.openxmlformats.org/wordprocessingml/2006/main" xmlns:w14="http://schemas.microsoft.com/office/word/2010/wordml" xmlns:w15="http://schemas.microsoft.com/office/word/2012/wordml" xmlns:wpg="http://schemas.microsoft.com/office/word/2010/wordprocessingGroup" xmlns:wpi="http://schemas.microsoft.com/office/word/2010/wordprocessingInk" xmlns:wne="http://schemas.microsoft.com/office/word/2006/wordml" xmlns:wps="http://schemas.microsoft.com/office/word/2010/wordprocessingShape" mc:Ignorable="w14 w15 wp14">
+<w:ftr xmlns:wpc="http://schemas.microsoft.com/office/word/2010/wordprocessingCanvas" xmlns:cx="http://schemas.microsoft.com/office/drawing/2014/chartex" xmlns:cx1="http://schemas.microsoft.com/office/drawing/2015/9/8/chartex" xmlns:cx2="http://schemas.microsoft.com/office/drawing/2015/10/21/chartex" xmlns:cx3="http://schemas.microsoft.com/office/drawing/2016/5/9/chartex" xmlns:cx4="http://schemas.microsoft.com/office/drawing/2016/5/10/chartex" xmlns:cx5="http://schemas.microsoft.com/office/drawing/2016/5/11/chartex" xmlns:cx6="http://schemas.microsoft.com/office/drawing/2016/5/12/chartex" xmlns:cx7="http://schemas.microsoft.com/office/drawing/2016/5/13/chartex" xmlns:cx8="http://schemas.microsoft.com/office/drawing/2016/5/14/chartex" xmlns:mc="http://schemas.openxmlformats.org/markup-compatibility/2006" xmlns:aink="http://schemas.microsoft.com/office/drawing/2016/ink" xmlns:am3d="http://schemas.microsoft.com/office/drawing/2017/model3d" xmlns:o="urn:schemas-microsoft-com:office:office" xmlns:r="http://schemas.openxmlformats.org/officeDocument/2006/relationships" xmlns:m="http://schemas.openxmlformats.org/officeDocument/2006/math" xmlns:v="urn:schemas-microsoft-com:vml" xmlns:wp14="http://schemas.microsoft.com/office/word/2010/wordprocessingDrawing" xmlns:wp="http://schemas.openxmlformats.org/drawingml/2006/wordprocessingDrawing" xmlns:w10="urn:schemas-microsoft-com:office:word" xmlns:w="http://schemas.openxmlformats.org/wordprocessingml/2006/main" xmlns:w14="http://schemas.microsoft.com/office/word/2010/wordml" xmlns:w15="http://schemas.microsoft.com/office/word/2012/wordml" xmlns:w16cid="http://schemas.microsoft.com/office/word/2016/wordml/cid" xmlns:w16se="http://schemas.microsoft.com/office/word/2015/wordml/symex" xmlns:wpg="http://schemas.microsoft.com/office/word/2010/wordprocessingGroup" xmlns:wpi="http://schemas.microsoft.com/office/word/2010/wordprocessingInk" xmlns:wne="http://schemas.microsoft.com/office/word/2006/wordml" xmlns:wps="http://schemas.microsoft.com/office/word/2010/wordprocessingShape" mc:Ignorable="w14 w15 w16se w16cid wp14">
   <w:p>
     <w:pPr>
       <w:pStyle w:val="Footer"/>
@@ -521,7 +499,7 @@
 </file>
 
 <file path=word/footnotes.xml><?xml version="1.0" encoding="utf-8"?>
-<w:footnotes xmlns:wpc="http://schemas.microsoft.com/office/word/2010/wordprocessingCanvas" xmlns:mo="http://schemas.microsoft.com/office/mac/office/2008/main" xmlns:mc="http://schemas.openxmlformats.org/markup-compatibility/2006" xmlns:mv="urn:schemas-microsoft-com:mac:vml" xmlns:o="urn:schemas-microsoft-com:office:office" xmlns:r="http://schemas.openxmlformats.org/officeDocument/2006/relationships" xmlns:m="http://schemas.openxmlformats.org/officeDocument/2006/math" xmlns:v="urn:schemas-microsoft-com:vml" xmlns:wp14="http://schemas.microsoft.com/office/word/2010/wordprocessingDrawing" xmlns:wp="http://schemas.openxmlformats.org/drawingml/2006/wordprocessingDrawing" xmlns:w10="urn:schemas-microsoft-com:office:word" xmlns:w="http://schemas.openxmlformats.org/wordprocessingml/2006/main" xmlns:w14="http://schemas.microsoft.com/office/word/2010/wordml" xmlns:w15="http://schemas.microsoft.com/office/word/2012/wordml" xmlns:wpg="http://schemas.microsoft.com/office/word/2010/wordprocessingGroup" xmlns:wpi="http://schemas.microsoft.com/office/word/2010/wordprocessingInk" xmlns:wne="http://schemas.microsoft.com/office/word/2006/wordml" xmlns:wps="http://schemas.microsoft.com/office/word/2010/wordprocessingShape" mc:Ignorable="w14 w15 wp14">
+<w:footnotes xmlns:wpc="http://schemas.microsoft.com/office/word/2010/wordprocessingCanvas" xmlns:cx="http://schemas.microsoft.com/office/drawing/2014/chartex" xmlns:cx1="http://schemas.microsoft.com/office/drawing/2015/9/8/chartex" xmlns:cx2="http://schemas.microsoft.com/office/drawing/2015/10/21/chartex" xmlns:cx3="http://schemas.microsoft.com/office/drawing/2016/5/9/chartex" xmlns:cx4="http://schemas.microsoft.com/office/drawing/2016/5/10/chartex" xmlns:cx5="http://schemas.microsoft.com/office/drawing/2016/5/11/chartex" xmlns:cx6="http://schemas.microsoft.com/office/drawing/2016/5/12/chartex" xmlns:cx7="http://schemas.microsoft.com/office/drawing/2016/5/13/chartex" xmlns:cx8="http://schemas.microsoft.com/office/drawing/2016/5/14/chartex" xmlns:mc="http://schemas.openxmlformats.org/markup-compatibility/2006" xmlns:aink="http://schemas.microsoft.com/office/drawing/2016/ink" xmlns:am3d="http://schemas.microsoft.com/office/drawing/2017/model3d" xmlns:o="urn:schemas-microsoft-com:office:office" xmlns:r="http://schemas.openxmlformats.org/officeDocument/2006/relationships" xmlns:m="http://schemas.openxmlformats.org/officeDocument/2006/math" xmlns:v="urn:schemas-microsoft-com:vml" xmlns:wp14="http://schemas.microsoft.com/office/word/2010/wordprocessingDrawing" xmlns:wp="http://schemas.openxmlformats.org/drawingml/2006/wordprocessingDrawing" xmlns:w10="urn:schemas-microsoft-com:office:word" xmlns:w="http://schemas.openxmlformats.org/wordprocessingml/2006/main" xmlns:w14="http://schemas.microsoft.com/office/word/2010/wordml" xmlns:w15="http://schemas.microsoft.com/office/word/2012/wordml" xmlns:w16cid="http://schemas.microsoft.com/office/word/2016/wordml/cid" xmlns:w16se="http://schemas.microsoft.com/office/word/2015/wordml/symex" xmlns:wpg="http://schemas.microsoft.com/office/word/2010/wordprocessingGroup" xmlns:wpi="http://schemas.microsoft.com/office/word/2010/wordprocessingInk" xmlns:wne="http://schemas.microsoft.com/office/word/2006/wordml" xmlns:wps="http://schemas.microsoft.com/office/word/2010/wordprocessingShape" mc:Ignorable="w14 w15 w16se w16cid wp14">
   <w:footnote w:type="separator" w:id="-1">
     <w:p>
       <w:r>
@@ -540,7 +518,17 @@
 </file>
 
 <file path=word/header1.xml><?xml version="1.0" encoding="utf-8"?>
-<w:hdr xmlns:wpc="http://schemas.microsoft.com/office/word/2010/wordprocessingCanvas" xmlns:mo="http://schemas.microsoft.com/office/mac/office/2008/main" xmlns:mc="http://schemas.openxmlformats.org/markup-compatibility/2006" xmlns:mv="urn:schemas-microsoft-com:mac:vml" xmlns:o="urn:schemas-microsoft-com:office:office" xmlns:r="http://schemas.openxmlformats.org/officeDocument/2006/relationships" xmlns:m="http://schemas.openxmlformats.org/officeDocument/2006/math" xmlns:v="urn:schemas-microsoft-com:vml" xmlns:wp14="http://schemas.microsoft.com/office/word/2010/wordprocessingDrawing" xmlns:wp="http://schemas.openxmlformats.org/drawingml/2006/wordprocessingDrawing" xmlns:w10="urn:schemas-microsoft-com:office:word" xmlns:w="http://schemas.openxmlformats.org/wordprocessingml/2006/main" xmlns:w14="http://schemas.microsoft.com/office/word/2010/wordml" xmlns:w15="http://schemas.microsoft.com/office/word/2012/wordml" xmlns:wpg="http://schemas.microsoft.com/office/word/2010/wordprocessingGroup" xmlns:wpi="http://schemas.microsoft.com/office/word/2010/wordprocessingInk" xmlns:wne="http://schemas.microsoft.com/office/word/2006/wordml" xmlns:wps="http://schemas.microsoft.com/office/word/2010/wordprocessingShape" mc:Ignorable="w14 w15 wp14">
+<w:hdr xmlns:wpc="http://schemas.microsoft.com/office/word/2010/wordprocessingCanvas" xmlns:cx="http://schemas.microsoft.com/office/drawing/2014/chartex" xmlns:cx1="http://schemas.microsoft.com/office/drawing/2015/9/8/chartex" xmlns:cx2="http://schemas.microsoft.com/office/drawing/2015/10/21/chartex" xmlns:cx3="http://schemas.microsoft.com/office/drawing/2016/5/9/chartex" xmlns:cx4="http://schemas.microsoft.com/office/drawing/2016/5/10/chartex" xmlns:cx5="http://schemas.microsoft.com/office/drawing/2016/5/11/chartex" xmlns:cx6="http://schemas.microsoft.com/office/drawing/2016/5/12/chartex" xmlns:cx7="http://schemas.microsoft.com/office/drawing/2016/5/13/chartex" xmlns:cx8="http://schemas.microsoft.com/office/drawing/2016/5/14/chartex" xmlns:mc="http://schemas.openxmlformats.org/markup-compatibility/2006" xmlns:aink="http://schemas.microsoft.com/office/drawing/2016/ink" xmlns:am3d="http://schemas.microsoft.com/office/drawing/2017/model3d" xmlns:o="urn:schemas-microsoft-com:office:office" xmlns:r="http://schemas.openxmlformats.org/officeDocument/2006/relationships" xmlns:m="http://schemas.openxmlformats.org/officeDocument/2006/math" xmlns:v="urn:schemas-microsoft-com:vml" xmlns:wp14="http://schemas.microsoft.com/office/word/2010/wordprocessingDrawing" xmlns:wp="http://schemas.openxmlformats.org/drawingml/2006/wordprocessingDrawing" xmlns:w10="urn:schemas-microsoft-com:office:word" xmlns:w="http://schemas.openxmlformats.org/wordprocessingml/2006/main" xmlns:w14="http://schemas.microsoft.com/office/word/2010/wordml" xmlns:w15="http://schemas.microsoft.com/office/word/2012/wordml" xmlns:w16cid="http://schemas.microsoft.com/office/word/2016/wordml/cid" xmlns:w16se="http://schemas.microsoft.com/office/word/2015/wordml/symex" xmlns:wpg="http://schemas.microsoft.com/office/word/2010/wordprocessingGroup" xmlns:wpi="http://schemas.microsoft.com/office/word/2010/wordprocessingInk" xmlns:wne="http://schemas.microsoft.com/office/word/2006/wordml" xmlns:wps="http://schemas.microsoft.com/office/word/2010/wordprocessingShape" mc:Ignorable="w14 w15 w16se w16cid wp14">
+  <w:p>
+    <w:pPr>
+      <w:pStyle w:val="Header"/>
+    </w:pPr>
+  </w:p>
+</w:hdr>
+</file>
+
+<file path=word/header2.xml><?xml version="1.0" encoding="utf-8"?>
+<w:hdr xmlns:wpc="http://schemas.microsoft.com/office/word/2010/wordprocessingCanvas" xmlns:cx="http://schemas.microsoft.com/office/drawing/2014/chartex" xmlns:cx1="http://schemas.microsoft.com/office/drawing/2015/9/8/chartex" xmlns:cx2="http://schemas.microsoft.com/office/drawing/2015/10/21/chartex" xmlns:cx3="http://schemas.microsoft.com/office/drawing/2016/5/9/chartex" xmlns:cx4="http://schemas.microsoft.com/office/drawing/2016/5/10/chartex" xmlns:cx5="http://schemas.microsoft.com/office/drawing/2016/5/11/chartex" xmlns:cx6="http://schemas.microsoft.com/office/drawing/2016/5/12/chartex" xmlns:cx7="http://schemas.microsoft.com/office/drawing/2016/5/13/chartex" xmlns:cx8="http://schemas.microsoft.com/office/drawing/2016/5/14/chartex" xmlns:mc="http://schemas.openxmlformats.org/markup-compatibility/2006" xmlns:aink="http://schemas.microsoft.com/office/drawing/2016/ink" xmlns:am3d="http://schemas.microsoft.com/office/drawing/2017/model3d" xmlns:o="urn:schemas-microsoft-com:office:office" xmlns:r="http://schemas.openxmlformats.org/officeDocument/2006/relationships" xmlns:m="http://schemas.openxmlformats.org/officeDocument/2006/math" xmlns:v="urn:schemas-microsoft-com:vml" xmlns:wp14="http://schemas.microsoft.com/office/word/2010/wordprocessingDrawing" xmlns:wp="http://schemas.openxmlformats.org/drawingml/2006/wordprocessingDrawing" xmlns:w10="urn:schemas-microsoft-com:office:word" xmlns:w="http://schemas.openxmlformats.org/wordprocessingml/2006/main" xmlns:w14="http://schemas.microsoft.com/office/word/2010/wordml" xmlns:w15="http://schemas.microsoft.com/office/word/2012/wordml" xmlns:w16cid="http://schemas.microsoft.com/office/word/2016/wordml/cid" xmlns:w16se="http://schemas.microsoft.com/office/word/2015/wordml/symex" xmlns:wpg="http://schemas.microsoft.com/office/word/2010/wordprocessingGroup" xmlns:wpi="http://schemas.microsoft.com/office/word/2010/wordprocessingInk" xmlns:wne="http://schemas.microsoft.com/office/word/2006/wordml" xmlns:wps="http://schemas.microsoft.com/office/word/2010/wordprocessingShape" mc:Ignorable="w14 w15 w16se w16cid wp14">
   <w:p>
     <w:pPr>
       <w:pStyle w:val="Header"/>
@@ -553,15 +541,33 @@
       <w:rPr>
         <w:i/>
       </w:rPr>
-      <w:t>Pacific Northwest Pinniped Strandings and Human Interactions</w:t>
+      <w:t xml:space="preserve">Running </w:t>
     </w:r>
+    <w:r>
+      <w:rPr>
+        <w:i/>
+      </w:rPr>
+      <w:t>header</w:t>
+    </w:r>
+    <w:bookmarkStart w:id="2" w:name="_GoBack"/>
+    <w:bookmarkEnd w:id="2"/>
+  </w:p>
+</w:hdr>
+</file>
+
+<file path=word/header3.xml><?xml version="1.0" encoding="utf-8"?>
+<w:hdr xmlns:wpc="http://schemas.microsoft.com/office/word/2010/wordprocessingCanvas" xmlns:cx="http://schemas.microsoft.com/office/drawing/2014/chartex" xmlns:cx1="http://schemas.microsoft.com/office/drawing/2015/9/8/chartex" xmlns:cx2="http://schemas.microsoft.com/office/drawing/2015/10/21/chartex" xmlns:cx3="http://schemas.microsoft.com/office/drawing/2016/5/9/chartex" xmlns:cx4="http://schemas.microsoft.com/office/drawing/2016/5/10/chartex" xmlns:cx5="http://schemas.microsoft.com/office/drawing/2016/5/11/chartex" xmlns:cx6="http://schemas.microsoft.com/office/drawing/2016/5/12/chartex" xmlns:cx7="http://schemas.microsoft.com/office/drawing/2016/5/13/chartex" xmlns:cx8="http://schemas.microsoft.com/office/drawing/2016/5/14/chartex" xmlns:mc="http://schemas.openxmlformats.org/markup-compatibility/2006" xmlns:aink="http://schemas.microsoft.com/office/drawing/2016/ink" xmlns:am3d="http://schemas.microsoft.com/office/drawing/2017/model3d" xmlns:o="urn:schemas-microsoft-com:office:office" xmlns:r="http://schemas.openxmlformats.org/officeDocument/2006/relationships" xmlns:m="http://schemas.openxmlformats.org/officeDocument/2006/math" xmlns:v="urn:schemas-microsoft-com:vml" xmlns:wp14="http://schemas.microsoft.com/office/word/2010/wordprocessingDrawing" xmlns:wp="http://schemas.openxmlformats.org/drawingml/2006/wordprocessingDrawing" xmlns:w10="urn:schemas-microsoft-com:office:word" xmlns:w="http://schemas.openxmlformats.org/wordprocessingml/2006/main" xmlns:w14="http://schemas.microsoft.com/office/word/2010/wordml" xmlns:w15="http://schemas.microsoft.com/office/word/2012/wordml" xmlns:w16cid="http://schemas.microsoft.com/office/word/2016/wordml/cid" xmlns:w16se="http://schemas.microsoft.com/office/word/2015/wordml/symex" xmlns:wpg="http://schemas.microsoft.com/office/word/2010/wordprocessingGroup" xmlns:wpi="http://schemas.microsoft.com/office/word/2010/wordprocessingInk" xmlns:wne="http://schemas.microsoft.com/office/word/2006/wordml" xmlns:wps="http://schemas.microsoft.com/office/word/2010/wordprocessingShape" mc:Ignorable="w14 w15 w16se w16cid wp14">
+  <w:p>
+    <w:pPr>
+      <w:pStyle w:val="Header"/>
+    </w:pPr>
   </w:p>
 </w:hdr>
 </file>
 
 <file path=word/numbering.xml><?xml version="1.0" encoding="utf-8"?>
-<w:numbering xmlns:wpc="http://schemas.microsoft.com/office/word/2010/wordprocessingCanvas" xmlns:mo="http://schemas.microsoft.com/office/mac/office/2008/main" xmlns:mc="http://schemas.openxmlformats.org/markup-compatibility/2006" xmlns:mv="urn:schemas-microsoft-com:mac:vml" xmlns:o="urn:schemas-microsoft-com:office:office" xmlns:r="http://schemas.openxmlformats.org/officeDocument/2006/relationships" xmlns:m="http://schemas.openxmlformats.org/officeDocument/2006/math" xmlns:v="urn:schemas-microsoft-com:vml" xmlns:wp14="http://schemas.microsoft.com/office/word/2010/wordprocessingDrawing" xmlns:wp="http://schemas.openxmlformats.org/drawingml/2006/wordprocessingDrawing" xmlns:w10="urn:schemas-microsoft-com:office:word" xmlns:w="http://schemas.openxmlformats.org/wordprocessingml/2006/main" xmlns:w14="http://schemas.microsoft.com/office/word/2010/wordml" xmlns:w15="http://schemas.microsoft.com/office/word/2012/wordml" xmlns:wpg="http://schemas.microsoft.com/office/word/2010/wordprocessingGroup" xmlns:wpi="http://schemas.microsoft.com/office/word/2010/wordprocessingInk" xmlns:wne="http://schemas.microsoft.com/office/word/2006/wordml" xmlns:wps="http://schemas.microsoft.com/office/word/2010/wordprocessingShape" mc:Ignorable="w14 w15 wp14">
-  <w:abstractNum w:abstractNumId="0">
+<w:numbering xmlns:wpc="http://schemas.microsoft.com/office/word/2010/wordprocessingCanvas" xmlns:cx="http://schemas.microsoft.com/office/drawing/2014/chartex" xmlns:cx1="http://schemas.microsoft.com/office/drawing/2015/9/8/chartex" xmlns:cx2="http://schemas.microsoft.com/office/drawing/2015/10/21/chartex" xmlns:cx3="http://schemas.microsoft.com/office/drawing/2016/5/9/chartex" xmlns:cx4="http://schemas.microsoft.com/office/drawing/2016/5/10/chartex" xmlns:cx5="http://schemas.microsoft.com/office/drawing/2016/5/11/chartex" xmlns:cx6="http://schemas.microsoft.com/office/drawing/2016/5/12/chartex" xmlns:cx7="http://schemas.microsoft.com/office/drawing/2016/5/13/chartex" xmlns:cx8="http://schemas.microsoft.com/office/drawing/2016/5/14/chartex" xmlns:mc="http://schemas.openxmlformats.org/markup-compatibility/2006" xmlns:aink="http://schemas.microsoft.com/office/drawing/2016/ink" xmlns:am3d="http://schemas.microsoft.com/office/drawing/2017/model3d" xmlns:o="urn:schemas-microsoft-com:office:office" xmlns:r="http://schemas.openxmlformats.org/officeDocument/2006/relationships" xmlns:m="http://schemas.openxmlformats.org/officeDocument/2006/math" xmlns:v="urn:schemas-microsoft-com:vml" xmlns:wp14="http://schemas.microsoft.com/office/word/2010/wordprocessingDrawing" xmlns:wp="http://schemas.openxmlformats.org/drawingml/2006/wordprocessingDrawing" xmlns:w10="urn:schemas-microsoft-com:office:word" xmlns:w="http://schemas.openxmlformats.org/wordprocessingml/2006/main" xmlns:w14="http://schemas.microsoft.com/office/word/2010/wordml" xmlns:w15="http://schemas.microsoft.com/office/word/2012/wordml" xmlns:w16cid="http://schemas.microsoft.com/office/word/2016/wordml/cid" xmlns:w16se="http://schemas.microsoft.com/office/word/2015/wordml/symex" xmlns:wpg="http://schemas.microsoft.com/office/word/2010/wordprocessingGroup" xmlns:wpi="http://schemas.microsoft.com/office/word/2010/wordprocessingInk" xmlns:wne="http://schemas.microsoft.com/office/word/2006/wordml" xmlns:wps="http://schemas.microsoft.com/office/word/2010/wordprocessingShape" mc:Ignorable="w14 w15 w16se w16cid wp14">
+  <w:abstractNum w:abstractNumId="0" w15:restartNumberingAfterBreak="0">
     <w:nsid w:val="A235AEC0"/>
     <w:multiLevelType w:val="multilevel"/>
     <w:tmpl w:val="417C9C92"/>
@@ -653,7 +659,7 @@
       <w:lvlJc w:val="left"/>
     </w:lvl>
   </w:abstractNum>
-  <w:abstractNum w:abstractNumId="1">
+  <w:abstractNum w:abstractNumId="1" w15:restartNumberingAfterBreak="0">
     <w:nsid w:val="E17F69BA"/>
     <w:multiLevelType w:val="multilevel"/>
     <w:tmpl w:val="8304955A"/>
@@ -755,7 +761,7 @@
 </file>
 
 <file path=word/styles.xml><?xml version="1.0" encoding="utf-8"?>
-<w:styles xmlns:mc="http://schemas.openxmlformats.org/markup-compatibility/2006" xmlns:r="http://schemas.openxmlformats.org/officeDocument/2006/relationships" xmlns:w="http://schemas.openxmlformats.org/wordprocessingml/2006/main" xmlns:w14="http://schemas.microsoft.com/office/word/2010/wordml" xmlns:w15="http://schemas.microsoft.com/office/word/2012/wordml" mc:Ignorable="w14 w15">
+<w:styles xmlns:mc="http://schemas.openxmlformats.org/markup-compatibility/2006" xmlns:r="http://schemas.openxmlformats.org/officeDocument/2006/relationships" xmlns:w="http://schemas.openxmlformats.org/wordprocessingml/2006/main" xmlns:w14="http://schemas.microsoft.com/office/word/2010/wordml" xmlns:w15="http://schemas.microsoft.com/office/word/2012/wordml" xmlns:w16cid="http://schemas.microsoft.com/office/word/2016/wordml/cid" xmlns:w16se="http://schemas.microsoft.com/office/word/2015/wordml/symex" mc:Ignorable="w14 w15 w16se w16cid">
   <w:docDefaults>
     <w:rPrDefault>
       <w:rPr>
@@ -771,7 +777,7 @@
       </w:pPr>
     </w:pPrDefault>
   </w:docDefaults>
-  <w:latentStyles w:defLockedState="0" w:defUIPriority="0" w:defSemiHidden="0" w:defUnhideWhenUsed="0" w:defQFormat="0" w:count="382">
+  <w:latentStyles w:defLockedState="0" w:defUIPriority="0" w:defSemiHidden="0" w:defUnhideWhenUsed="0" w:defQFormat="0" w:count="375">
     <w:lsdException w:name="heading 5" w:semiHidden="1" w:unhideWhenUsed="1"/>
     <w:lsdException w:name="heading 6" w:semiHidden="1" w:unhideWhenUsed="1"/>
     <w:lsdException w:name="heading 7" w:semiHidden="1" w:unhideWhenUsed="1"/>
@@ -902,13 +908,6 @@
     <w:lsdException w:name="Table Web 3" w:semiHidden="1" w:unhideWhenUsed="1"/>
     <w:lsdException w:name="Balloon Text" w:semiHidden="1" w:unhideWhenUsed="1"/>
     <w:lsdException w:name="Table Theme" w:semiHidden="1" w:unhideWhenUsed="1"/>
-    <w:lsdException w:name="Note Level 1" w:semiHidden="1" w:unhideWhenUsed="1"/>
-    <w:lsdException w:name="Note Level 2" w:semiHidden="1" w:unhideWhenUsed="1"/>
-    <w:lsdException w:name="Note Level 3" w:semiHidden="1" w:unhideWhenUsed="1"/>
-    <w:lsdException w:name="Note Level 4" w:semiHidden="1" w:unhideWhenUsed="1"/>
-    <w:lsdException w:name="Note Level 5" w:semiHidden="1" w:unhideWhenUsed="1"/>
-    <w:lsdException w:name="Note Level 6" w:semiHidden="1" w:unhideWhenUsed="1"/>
-    <w:lsdException w:name="Note Level 7" w:semiHidden="1" w:unhideWhenUsed="1"/>
     <w:lsdException w:name="Light Shading"/>
     <w:lsdException w:name="Light List"/>
     <w:lsdException w:name="Light Grid"/>
@@ -2230,7 +2229,7 @@
 </file>
 
 <file path=customXml/itemProps1.xml><?xml version="1.0" encoding="utf-8"?>
-<ds:datastoreItem xmlns:ds="http://schemas.openxmlformats.org/officeDocument/2006/customXml" ds:itemID="{7B7181DC-194C-9D4C-A99C-B27D3D837A81}">
+<ds:datastoreItem xmlns:ds="http://schemas.openxmlformats.org/officeDocument/2006/customXml" ds:itemID="{C789E80A-8B6C-5947-9DDC-491F70E4EF74}">
   <ds:schemaRefs>
     <ds:schemaRef ds:uri="http://schemas.openxmlformats.org/officeDocument/2006/bibliography"/>
   </ds:schemaRefs>

</xml_diff>